<commit_message>
Data cleaning and edited docs
</commit_message>
<xml_diff>
--- a/Documentation.docx
+++ b/Documentation.docx
@@ -10,7 +10,6 @@
           <w:szCs w:val="56"/>
         </w:rPr>
       </w:pPr>
-      <w:proofErr w:type="spellStart"/>
       <w:r>
         <w:rPr>
           <w:sz w:val="56"/>
@@ -19,7 +18,6 @@
         </w:rPr>
         <w:t>Predvi</w:t>
       </w:r>
-      <w:proofErr w:type="spellEnd"/>
       <w:r>
         <w:rPr>
           <w:sz w:val="56"/>
@@ -71,10 +69,1180 @@
           <w:szCs w:val="24"/>
         </w:rPr>
       </w:pPr>
+      <w:r>
+        <w:rPr>
+          <w:sz w:val="24"/>
+          <w:szCs w:val="24"/>
+        </w:rPr>
+        <w:t>Skup podataka je vezan za dijagnostičke podatke i analiza krvi i srca. Na osnovu ovih podataka se može izvršiti predikcija ili verovatnoća da će osoba imati srčani napad. Svi atributi su već bili brojčane vrednosti tako da nije bilo potrebe za numeričkom kategorizacijom atributa ili dodeljivanjem nekih numeričkih vrednosti</w:t>
+      </w:r>
+      <w:r>
+        <w:rPr>
+          <w:sz w:val="24"/>
+          <w:szCs w:val="24"/>
+        </w:rPr>
+        <w:t>, kao niti bilo kakvog skaliranja vrednosti.</w:t>
+      </w:r>
+    </w:p>
+    <w:p>
+      <w:pPr>
+        <w:ind w:left="360"/>
+        <w:rPr>
+          <w:rFonts w:cstheme="minorHAnsi"/>
+          <w:sz w:val="24"/>
+          <w:szCs w:val="24"/>
+        </w:rPr>
+      </w:pPr>
+      <w:r>
+        <w:rPr>
+          <w:rFonts w:cstheme="minorHAnsi"/>
+          <w:sz w:val="24"/>
+          <w:szCs w:val="24"/>
+          <w:shd w:val="clear" w:color="auto" w:fill="FFFFFF"/>
+        </w:rPr>
+        <w:t>Srčani napad je uzrokovan otkazom dela srčanog mišića usled prestanka dovoda krvi</w:t>
+      </w:r>
+      <w:r>
+        <w:rPr>
+          <w:rFonts w:cstheme="minorHAnsi"/>
+          <w:sz w:val="24"/>
+          <w:szCs w:val="24"/>
+          <w:shd w:val="clear" w:color="auto" w:fill="FFFFFF"/>
+        </w:rPr>
+        <w:t>.</w:t>
+      </w:r>
+      <w:r>
+        <w:rPr>
+          <w:rFonts w:cstheme="minorHAnsi"/>
+          <w:sz w:val="24"/>
+          <w:szCs w:val="24"/>
+          <w:shd w:val="clear" w:color="auto" w:fill="FFFFFF"/>
+        </w:rPr>
+        <w:t xml:space="preserve"> Dovod krvi je obično prekinut usled stvaranja ugruška u krvi u arteriji koja snabdeva </w:t>
+      </w:r>
+      <w:r>
+        <w:rPr>
+          <w:rFonts w:cstheme="minorHAnsi"/>
+          <w:sz w:val="24"/>
+          <w:szCs w:val="24"/>
+          <w:shd w:val="clear" w:color="auto" w:fill="FFFFFF"/>
+        </w:rPr>
+        <w:t xml:space="preserve">srčani </w:t>
+      </w:r>
+      <w:r>
+        <w:rPr>
+          <w:rFonts w:cstheme="minorHAnsi"/>
+          <w:sz w:val="24"/>
+          <w:szCs w:val="24"/>
+          <w:shd w:val="clear" w:color="auto" w:fill="FFFFFF"/>
+        </w:rPr>
+        <w:t>mišić</w:t>
+      </w:r>
+      <w:r>
+        <w:rPr>
+          <w:rFonts w:cstheme="minorHAnsi"/>
+          <w:sz w:val="24"/>
+          <w:szCs w:val="24"/>
+          <w:shd w:val="clear" w:color="auto" w:fill="FFFFFF"/>
+        </w:rPr>
+        <w:t xml:space="preserve">. </w:t>
+      </w:r>
+      <w:r>
+        <w:rPr>
+          <w:rFonts w:cstheme="minorHAnsi"/>
+          <w:sz w:val="24"/>
+          <w:szCs w:val="24"/>
+          <w:shd w:val="clear" w:color="auto" w:fill="FFFFFF"/>
+        </w:rPr>
+        <w:t>Ako neki od delova srčanog mišića otkaže</w:t>
+      </w:r>
+      <w:r>
+        <w:rPr>
+          <w:rFonts w:cstheme="minorHAnsi"/>
+          <w:sz w:val="24"/>
+          <w:szCs w:val="24"/>
+          <w:shd w:val="clear" w:color="auto" w:fill="FFFFFF"/>
+        </w:rPr>
+        <w:t xml:space="preserve">, </w:t>
+      </w:r>
+      <w:r>
+        <w:rPr>
+          <w:rFonts w:cstheme="minorHAnsi"/>
+          <w:sz w:val="24"/>
+          <w:szCs w:val="24"/>
+          <w:shd w:val="clear" w:color="auto" w:fill="FFFFFF"/>
+        </w:rPr>
+        <w:t>osoba oseća jak bol u grudima i električnu nestabilnost tkiva srčanog mišića.</w:t>
+      </w:r>
+    </w:p>
+    <w:p>
+      <w:pPr>
+        <w:ind w:left="360"/>
+        <w:rPr>
+          <w:rFonts w:cstheme="minorHAnsi"/>
+          <w:sz w:val="24"/>
+          <w:szCs w:val="24"/>
+          <w:shd w:val="clear" w:color="auto" w:fill="FFFFFF"/>
+        </w:rPr>
+      </w:pPr>
+      <w:r>
+        <w:rPr>
+          <w:rStyle w:val="Strong"/>
+          <w:rFonts w:cstheme="minorHAnsi"/>
+          <w:b w:val="0"/>
+          <w:bCs w:val="0"/>
+          <w:sz w:val="24"/>
+          <w:szCs w:val="24"/>
+          <w:bdr w:val="none" w:sz="0" w:space="0" w:color="auto" w:frame="1"/>
+          <w:shd w:val="clear" w:color="auto" w:fill="FFFFFF"/>
+        </w:rPr>
+        <w:t>Atributi:</w:t>
+      </w:r>
+      <w:r>
+        <w:rPr>
+          <w:rFonts w:cstheme="minorHAnsi"/>
+          <w:sz w:val="24"/>
+          <w:szCs w:val="24"/>
+        </w:rPr>
+        <w:br/>
+      </w:r>
+      <w:r>
+        <w:rPr>
+          <w:rFonts w:cstheme="minorHAnsi"/>
+          <w:sz w:val="24"/>
+          <w:szCs w:val="24"/>
+          <w:shd w:val="clear" w:color="auto" w:fill="FFFFFF"/>
+        </w:rPr>
+        <w:t>1) age</w:t>
+      </w:r>
+      <w:r>
+        <w:rPr>
+          <w:rFonts w:cstheme="minorHAnsi"/>
+          <w:sz w:val="24"/>
+          <w:szCs w:val="24"/>
+          <w:shd w:val="clear" w:color="auto" w:fill="FFFFFF"/>
+        </w:rPr>
+        <w:t xml:space="preserve"> – </w:t>
+      </w:r>
+      <w:r>
+        <w:rPr>
+          <w:rFonts w:cstheme="minorHAnsi"/>
+          <w:b/>
+          <w:bCs/>
+          <w:sz w:val="24"/>
+          <w:szCs w:val="24"/>
+          <w:shd w:val="clear" w:color="auto" w:fill="FFFFFF"/>
+        </w:rPr>
+        <w:t>godin</w:t>
+      </w:r>
+      <w:r>
+        <w:rPr>
+          <w:rFonts w:cstheme="minorHAnsi"/>
+          <w:b/>
+          <w:bCs/>
+          <w:sz w:val="24"/>
+          <w:szCs w:val="24"/>
+          <w:shd w:val="clear" w:color="auto" w:fill="FFFFFF"/>
+        </w:rPr>
+        <w:t>e starosti</w:t>
+      </w:r>
+      <w:r>
+        <w:rPr>
+          <w:rFonts w:cstheme="minorHAnsi"/>
+          <w:b/>
+          <w:bCs/>
+          <w:sz w:val="24"/>
+          <w:szCs w:val="24"/>
+          <w:shd w:val="clear" w:color="auto" w:fill="FFFFFF"/>
+        </w:rPr>
+        <w:t>,</w:t>
+      </w:r>
+      <w:r>
+        <w:rPr>
+          <w:rFonts w:cstheme="minorHAnsi"/>
+          <w:sz w:val="24"/>
+          <w:szCs w:val="24"/>
+        </w:rPr>
+        <w:br/>
+      </w:r>
+      <w:r>
+        <w:rPr>
+          <w:rFonts w:cstheme="minorHAnsi"/>
+          <w:sz w:val="24"/>
+          <w:szCs w:val="24"/>
+          <w:shd w:val="clear" w:color="auto" w:fill="FFFFFF"/>
+        </w:rPr>
+        <w:t>2) sex</w:t>
+      </w:r>
+      <w:r>
+        <w:rPr>
+          <w:rFonts w:cstheme="minorHAnsi"/>
+          <w:sz w:val="24"/>
+          <w:szCs w:val="24"/>
+          <w:shd w:val="clear" w:color="auto" w:fill="FFFFFF"/>
+        </w:rPr>
+        <w:t xml:space="preserve"> </w:t>
+      </w:r>
+      <w:r>
+        <w:rPr>
+          <w:rFonts w:cstheme="minorHAnsi"/>
+          <w:sz w:val="24"/>
+          <w:szCs w:val="24"/>
+          <w:shd w:val="clear" w:color="auto" w:fill="FFFFFF"/>
+        </w:rPr>
+        <w:t>–</w:t>
+      </w:r>
+      <w:r>
+        <w:rPr>
+          <w:rFonts w:cstheme="minorHAnsi"/>
+          <w:sz w:val="24"/>
+          <w:szCs w:val="24"/>
+          <w:shd w:val="clear" w:color="auto" w:fill="FFFFFF"/>
+        </w:rPr>
+        <w:t xml:space="preserve"> </w:t>
+      </w:r>
+      <w:r>
+        <w:rPr>
+          <w:rFonts w:cstheme="minorHAnsi"/>
+          <w:b/>
+          <w:bCs/>
+          <w:sz w:val="24"/>
+          <w:szCs w:val="24"/>
+          <w:shd w:val="clear" w:color="auto" w:fill="FFFFFF"/>
+        </w:rPr>
+        <w:t>pol</w:t>
+      </w:r>
+      <w:r>
+        <w:rPr>
+          <w:rFonts w:cstheme="minorHAnsi"/>
+          <w:b/>
+          <w:bCs/>
+          <w:sz w:val="24"/>
+          <w:szCs w:val="24"/>
+          <w:shd w:val="clear" w:color="auto" w:fill="FFFFFF"/>
+        </w:rPr>
+        <w:t xml:space="preserve"> (1 = muško, 0 = žensko)</w:t>
+      </w:r>
+      <w:r>
+        <w:rPr>
+          <w:rFonts w:cstheme="minorHAnsi"/>
+          <w:b/>
+          <w:bCs/>
+          <w:sz w:val="24"/>
+          <w:szCs w:val="24"/>
+          <w:shd w:val="clear" w:color="auto" w:fill="FFFFFF"/>
+        </w:rPr>
+        <w:t>,</w:t>
+      </w:r>
+      <w:r>
+        <w:rPr>
+          <w:rFonts w:cstheme="minorHAnsi"/>
+          <w:sz w:val="24"/>
+          <w:szCs w:val="24"/>
+        </w:rPr>
+        <w:br/>
+      </w:r>
+      <w:r>
+        <w:rPr>
+          <w:rFonts w:cstheme="minorHAnsi"/>
+          <w:sz w:val="24"/>
+          <w:szCs w:val="24"/>
+          <w:shd w:val="clear" w:color="auto" w:fill="FFFFFF"/>
+        </w:rPr>
+        <w:t xml:space="preserve">3) </w:t>
+      </w:r>
+      <w:r>
+        <w:rPr>
+          <w:rFonts w:cstheme="minorHAnsi"/>
+          <w:sz w:val="24"/>
+          <w:szCs w:val="24"/>
+          <w:shd w:val="clear" w:color="auto" w:fill="FFFFFF"/>
+        </w:rPr>
+        <w:t xml:space="preserve">cpt = </w:t>
+      </w:r>
+      <w:r>
+        <w:rPr>
+          <w:rFonts w:cstheme="minorHAnsi"/>
+          <w:sz w:val="24"/>
+          <w:szCs w:val="24"/>
+          <w:shd w:val="clear" w:color="auto" w:fill="FFFFFF"/>
+        </w:rPr>
+        <w:t xml:space="preserve">chest pain type (4 </w:t>
+      </w:r>
+      <w:r>
+        <w:rPr>
+          <w:rFonts w:cstheme="minorHAnsi"/>
+          <w:sz w:val="24"/>
+          <w:szCs w:val="24"/>
+          <w:shd w:val="clear" w:color="auto" w:fill="FFFFFF"/>
+        </w:rPr>
+        <w:t>vrednosti</w:t>
+      </w:r>
+      <w:r>
+        <w:rPr>
+          <w:rFonts w:cstheme="minorHAnsi"/>
+          <w:sz w:val="24"/>
+          <w:szCs w:val="24"/>
+          <w:shd w:val="clear" w:color="auto" w:fill="FFFFFF"/>
+        </w:rPr>
+        <w:t>)</w:t>
+      </w:r>
+      <w:r>
+        <w:rPr>
+          <w:rFonts w:cstheme="minorHAnsi"/>
+          <w:sz w:val="24"/>
+          <w:szCs w:val="24"/>
+          <w:shd w:val="clear" w:color="auto" w:fill="FFFFFF"/>
+        </w:rPr>
+        <w:t xml:space="preserve"> – </w:t>
+      </w:r>
+      <w:r>
+        <w:rPr>
+          <w:rFonts w:cstheme="minorHAnsi"/>
+          <w:b/>
+          <w:bCs/>
+          <w:sz w:val="24"/>
+          <w:szCs w:val="24"/>
+          <w:shd w:val="clear" w:color="auto" w:fill="FFFFFF"/>
+        </w:rPr>
+        <w:t>tip bola u grudima</w:t>
+      </w:r>
+      <w:r>
+        <w:rPr>
+          <w:rFonts w:cstheme="minorHAnsi"/>
+          <w:b/>
+          <w:bCs/>
+          <w:sz w:val="24"/>
+          <w:szCs w:val="24"/>
+          <w:shd w:val="clear" w:color="auto" w:fill="FFFFFF"/>
+        </w:rPr>
+        <w:t>,</w:t>
+      </w:r>
+      <w:r>
+        <w:rPr>
+          <w:rFonts w:cstheme="minorHAnsi"/>
+          <w:sz w:val="24"/>
+          <w:szCs w:val="24"/>
+        </w:rPr>
+        <w:br/>
+      </w:r>
+      <w:r>
+        <w:rPr>
+          <w:rFonts w:cstheme="minorHAnsi"/>
+          <w:sz w:val="24"/>
+          <w:szCs w:val="24"/>
+          <w:shd w:val="clear" w:color="auto" w:fill="FFFFFF"/>
+        </w:rPr>
+        <w:t xml:space="preserve">4) </w:t>
+      </w:r>
+      <w:r>
+        <w:rPr>
+          <w:rFonts w:cstheme="minorHAnsi"/>
+          <w:sz w:val="24"/>
+          <w:szCs w:val="24"/>
+          <w:shd w:val="clear" w:color="auto" w:fill="FFFFFF"/>
+        </w:rPr>
+        <w:t xml:space="preserve">restbps = </w:t>
+      </w:r>
+      <w:r>
+        <w:rPr>
+          <w:rFonts w:cstheme="minorHAnsi"/>
+          <w:sz w:val="24"/>
+          <w:szCs w:val="24"/>
+          <w:shd w:val="clear" w:color="auto" w:fill="FFFFFF"/>
+        </w:rPr>
+        <w:t>resting blood pressure</w:t>
+      </w:r>
+      <w:r>
+        <w:rPr>
+          <w:rFonts w:cstheme="minorHAnsi"/>
+          <w:sz w:val="24"/>
+          <w:szCs w:val="24"/>
+          <w:shd w:val="clear" w:color="auto" w:fill="FFFFFF"/>
+        </w:rPr>
+        <w:t xml:space="preserve"> – </w:t>
+      </w:r>
+      <w:r>
+        <w:rPr>
+          <w:rFonts w:cstheme="minorHAnsi"/>
+          <w:b/>
+          <w:bCs/>
+          <w:sz w:val="24"/>
+          <w:szCs w:val="24"/>
+          <w:shd w:val="clear" w:color="auto" w:fill="FFFFFF"/>
+        </w:rPr>
+        <w:t>krvni pritisak u mirovanju</w:t>
+      </w:r>
+      <w:r>
+        <w:rPr>
+          <w:rFonts w:cstheme="minorHAnsi"/>
+          <w:b/>
+          <w:bCs/>
+          <w:sz w:val="24"/>
+          <w:szCs w:val="24"/>
+          <w:shd w:val="clear" w:color="auto" w:fill="FFFFFF"/>
+        </w:rPr>
+        <w:t>,</w:t>
+      </w:r>
+      <w:r>
+        <w:rPr>
+          <w:rFonts w:cstheme="minorHAnsi"/>
+          <w:sz w:val="24"/>
+          <w:szCs w:val="24"/>
+        </w:rPr>
+        <w:br/>
+      </w:r>
+      <w:r>
+        <w:rPr>
+          <w:rFonts w:cstheme="minorHAnsi"/>
+          <w:sz w:val="24"/>
+          <w:szCs w:val="24"/>
+          <w:shd w:val="clear" w:color="auto" w:fill="FFFFFF"/>
+        </w:rPr>
+        <w:t xml:space="preserve">5) </w:t>
+      </w:r>
+      <w:r>
+        <w:rPr>
+          <w:rFonts w:cstheme="minorHAnsi"/>
+          <w:sz w:val="24"/>
+          <w:szCs w:val="24"/>
+          <w:shd w:val="clear" w:color="auto" w:fill="FFFFFF"/>
+        </w:rPr>
+        <w:t xml:space="preserve">chol = </w:t>
+      </w:r>
+      <w:r>
+        <w:rPr>
+          <w:rFonts w:cstheme="minorHAnsi"/>
+          <w:sz w:val="24"/>
+          <w:szCs w:val="24"/>
+          <w:shd w:val="clear" w:color="auto" w:fill="FFFFFF"/>
+        </w:rPr>
+        <w:t>serum cholestoral in mg/dl</w:t>
+      </w:r>
+      <w:r>
+        <w:rPr>
+          <w:rFonts w:cstheme="minorHAnsi"/>
+          <w:sz w:val="24"/>
+          <w:szCs w:val="24"/>
+          <w:shd w:val="clear" w:color="auto" w:fill="FFFFFF"/>
+        </w:rPr>
+        <w:t xml:space="preserve"> – </w:t>
+      </w:r>
+      <w:r>
+        <w:rPr>
+          <w:rFonts w:cstheme="minorHAnsi"/>
+          <w:b/>
+          <w:bCs/>
+          <w:sz w:val="24"/>
+          <w:szCs w:val="24"/>
+          <w:shd w:val="clear" w:color="auto" w:fill="FFFFFF"/>
+        </w:rPr>
+        <w:t>holesteralni serum</w:t>
+      </w:r>
+      <w:r>
+        <w:rPr>
+          <w:rFonts w:cstheme="minorHAnsi"/>
+          <w:b/>
+          <w:bCs/>
+          <w:sz w:val="24"/>
+          <w:szCs w:val="24"/>
+          <w:shd w:val="clear" w:color="auto" w:fill="FFFFFF"/>
+        </w:rPr>
+        <w:t>,</w:t>
+      </w:r>
+      <w:r>
+        <w:rPr>
+          <w:rFonts w:cstheme="minorHAnsi"/>
+          <w:b/>
+          <w:bCs/>
+          <w:sz w:val="24"/>
+          <w:szCs w:val="24"/>
+        </w:rPr>
+        <w:br/>
+      </w:r>
+      <w:r>
+        <w:rPr>
+          <w:rFonts w:cstheme="minorHAnsi"/>
+          <w:sz w:val="24"/>
+          <w:szCs w:val="24"/>
+          <w:shd w:val="clear" w:color="auto" w:fill="FFFFFF"/>
+        </w:rPr>
+        <w:t>6)</w:t>
+      </w:r>
+      <w:r>
+        <w:rPr>
+          <w:rFonts w:cstheme="minorHAnsi"/>
+          <w:sz w:val="24"/>
+          <w:szCs w:val="24"/>
+          <w:shd w:val="clear" w:color="auto" w:fill="FFFFFF"/>
+        </w:rPr>
+        <w:t xml:space="preserve"> fbs  = </w:t>
+      </w:r>
+      <w:r>
+        <w:rPr>
+          <w:rFonts w:cstheme="minorHAnsi"/>
+          <w:sz w:val="24"/>
+          <w:szCs w:val="24"/>
+          <w:shd w:val="clear" w:color="auto" w:fill="FFFFFF"/>
+        </w:rPr>
+        <w:t>fasting blood sugar &gt; 120 mg/dl</w:t>
+      </w:r>
+      <w:r>
+        <w:rPr>
+          <w:rFonts w:cstheme="minorHAnsi"/>
+          <w:sz w:val="24"/>
+          <w:szCs w:val="24"/>
+          <w:shd w:val="clear" w:color="auto" w:fill="FFFFFF"/>
+        </w:rPr>
+        <w:t xml:space="preserve"> – </w:t>
+      </w:r>
+      <w:r>
+        <w:rPr>
+          <w:rFonts w:cstheme="minorHAnsi"/>
+          <w:b/>
+          <w:bCs/>
+          <w:sz w:val="24"/>
+          <w:szCs w:val="24"/>
+          <w:shd w:val="clear" w:color="auto" w:fill="FFFFFF"/>
+        </w:rPr>
+        <w:t>visok šećer u krvi</w:t>
+      </w:r>
+      <w:r>
+        <w:rPr>
+          <w:rFonts w:cstheme="minorHAnsi"/>
+          <w:b/>
+          <w:bCs/>
+          <w:sz w:val="24"/>
+          <w:szCs w:val="24"/>
+          <w:shd w:val="clear" w:color="auto" w:fill="FFFFFF"/>
+        </w:rPr>
+        <w:t>,</w:t>
+      </w:r>
+      <w:r>
+        <w:rPr>
+          <w:rFonts w:cstheme="minorHAnsi"/>
+          <w:sz w:val="24"/>
+          <w:szCs w:val="24"/>
+        </w:rPr>
+        <w:br/>
+      </w:r>
+      <w:r>
+        <w:rPr>
+          <w:rFonts w:cstheme="minorHAnsi"/>
+          <w:sz w:val="24"/>
+          <w:szCs w:val="24"/>
+          <w:shd w:val="clear" w:color="auto" w:fill="FFFFFF"/>
+        </w:rPr>
+        <w:t xml:space="preserve">7) </w:t>
+      </w:r>
+      <w:r>
+        <w:rPr>
+          <w:rFonts w:cstheme="minorHAnsi"/>
+          <w:sz w:val="24"/>
+          <w:szCs w:val="24"/>
+          <w:shd w:val="clear" w:color="auto" w:fill="FFFFFF"/>
+        </w:rPr>
+        <w:t xml:space="preserve">restecg = </w:t>
+      </w:r>
+      <w:r>
+        <w:rPr>
+          <w:rFonts w:cstheme="minorHAnsi"/>
+          <w:sz w:val="24"/>
+          <w:szCs w:val="24"/>
+          <w:shd w:val="clear" w:color="auto" w:fill="FFFFFF"/>
+        </w:rPr>
+        <w:t>resting electrocardiographic results (</w:t>
+      </w:r>
+      <w:r>
+        <w:rPr>
+          <w:rFonts w:cstheme="minorHAnsi"/>
+          <w:sz w:val="24"/>
+          <w:szCs w:val="24"/>
+          <w:shd w:val="clear" w:color="auto" w:fill="FFFFFF"/>
+        </w:rPr>
+        <w:t>vrednosti</w:t>
+      </w:r>
+      <w:r>
+        <w:rPr>
+          <w:rFonts w:cstheme="minorHAnsi"/>
+          <w:sz w:val="24"/>
+          <w:szCs w:val="24"/>
+          <w:shd w:val="clear" w:color="auto" w:fill="FFFFFF"/>
+        </w:rPr>
+        <w:t xml:space="preserve"> 0,1,2)</w:t>
+      </w:r>
+      <w:r>
+        <w:rPr>
+          <w:rFonts w:cstheme="minorHAnsi"/>
+          <w:sz w:val="24"/>
+          <w:szCs w:val="24"/>
+          <w:shd w:val="clear" w:color="auto" w:fill="FFFFFF"/>
+        </w:rPr>
+        <w:t xml:space="preserve"> – </w:t>
+      </w:r>
+      <w:r>
+        <w:rPr>
+          <w:rFonts w:cstheme="minorHAnsi"/>
+          <w:b/>
+          <w:bCs/>
+          <w:sz w:val="24"/>
+          <w:szCs w:val="24"/>
+          <w:shd w:val="clear" w:color="auto" w:fill="FFFFFF"/>
+        </w:rPr>
+        <w:t>ostalih elektrokardiografskih rezultata</w:t>
+      </w:r>
+      <w:r>
+        <w:rPr>
+          <w:rFonts w:cstheme="minorHAnsi"/>
+          <w:b/>
+          <w:bCs/>
+          <w:sz w:val="24"/>
+          <w:szCs w:val="24"/>
+          <w:shd w:val="clear" w:color="auto" w:fill="FFFFFF"/>
+        </w:rPr>
+        <w:t>,</w:t>
+      </w:r>
+      <w:r>
+        <w:rPr>
+          <w:rFonts w:cstheme="minorHAnsi"/>
+          <w:b/>
+          <w:bCs/>
+          <w:sz w:val="24"/>
+          <w:szCs w:val="24"/>
+        </w:rPr>
+        <w:br/>
+      </w:r>
+      <w:r>
+        <w:rPr>
+          <w:rFonts w:cstheme="minorHAnsi"/>
+          <w:sz w:val="24"/>
+          <w:szCs w:val="24"/>
+          <w:shd w:val="clear" w:color="auto" w:fill="FFFFFF"/>
+        </w:rPr>
+        <w:t xml:space="preserve">8) </w:t>
+      </w:r>
+      <w:r>
+        <w:rPr>
+          <w:rFonts w:cstheme="minorHAnsi"/>
+          <w:sz w:val="24"/>
+          <w:szCs w:val="24"/>
+          <w:shd w:val="clear" w:color="auto" w:fill="FFFFFF"/>
+        </w:rPr>
+        <w:t xml:space="preserve">thalach = </w:t>
+      </w:r>
+      <w:r>
+        <w:rPr>
+          <w:rFonts w:cstheme="minorHAnsi"/>
+          <w:sz w:val="24"/>
+          <w:szCs w:val="24"/>
+          <w:shd w:val="clear" w:color="auto" w:fill="FFFFFF"/>
+        </w:rPr>
+        <w:t>maximum heart rate achieved</w:t>
+      </w:r>
+      <w:r>
+        <w:rPr>
+          <w:rFonts w:cstheme="minorHAnsi"/>
+          <w:sz w:val="24"/>
+          <w:szCs w:val="24"/>
+          <w:shd w:val="clear" w:color="auto" w:fill="FFFFFF"/>
+        </w:rPr>
+        <w:t xml:space="preserve"> – </w:t>
+      </w:r>
+      <w:r>
+        <w:rPr>
+          <w:rFonts w:cstheme="minorHAnsi"/>
+          <w:b/>
+          <w:bCs/>
+          <w:sz w:val="24"/>
+          <w:szCs w:val="24"/>
+          <w:shd w:val="clear" w:color="auto" w:fill="FFFFFF"/>
+        </w:rPr>
+        <w:t>maksimalni  broj otkucaja srca</w:t>
+      </w:r>
+      <w:r>
+        <w:rPr>
+          <w:rFonts w:cstheme="minorHAnsi"/>
+          <w:b/>
+          <w:bCs/>
+          <w:sz w:val="24"/>
+          <w:szCs w:val="24"/>
+          <w:shd w:val="clear" w:color="auto" w:fill="FFFFFF"/>
+        </w:rPr>
+        <w:t>,</w:t>
+      </w:r>
+      <w:r>
+        <w:rPr>
+          <w:rFonts w:cstheme="minorHAnsi"/>
+          <w:sz w:val="24"/>
+          <w:szCs w:val="24"/>
+        </w:rPr>
+        <w:br/>
+      </w:r>
+      <w:r>
+        <w:rPr>
+          <w:rFonts w:cstheme="minorHAnsi"/>
+          <w:sz w:val="24"/>
+          <w:szCs w:val="24"/>
+          <w:shd w:val="clear" w:color="auto" w:fill="FFFFFF"/>
+        </w:rPr>
+        <w:t xml:space="preserve">9) </w:t>
+      </w:r>
+      <w:r>
+        <w:rPr>
+          <w:rFonts w:cstheme="minorHAnsi"/>
+          <w:sz w:val="24"/>
+          <w:szCs w:val="24"/>
+          <w:shd w:val="clear" w:color="auto" w:fill="FFFFFF"/>
+        </w:rPr>
+        <w:t xml:space="preserve">exang = </w:t>
+      </w:r>
+      <w:r>
+        <w:rPr>
+          <w:rFonts w:cstheme="minorHAnsi"/>
+          <w:sz w:val="24"/>
+          <w:szCs w:val="24"/>
+          <w:shd w:val="clear" w:color="auto" w:fill="FFFFFF"/>
+        </w:rPr>
+        <w:t>exercise induced angina</w:t>
+      </w:r>
+      <w:r>
+        <w:rPr>
+          <w:rFonts w:cstheme="minorHAnsi"/>
+          <w:sz w:val="24"/>
+          <w:szCs w:val="24"/>
+          <w:shd w:val="clear" w:color="auto" w:fill="FFFFFF"/>
+        </w:rPr>
+        <w:t xml:space="preserve"> – </w:t>
+      </w:r>
+      <w:r>
+        <w:rPr>
+          <w:rFonts w:cstheme="minorHAnsi"/>
+          <w:b/>
+          <w:bCs/>
+          <w:sz w:val="24"/>
+          <w:szCs w:val="24"/>
+          <w:shd w:val="clear" w:color="auto" w:fill="FFFFFF"/>
+        </w:rPr>
+        <w:t>angina izazvana vežbanjem</w:t>
+      </w:r>
+      <w:r>
+        <w:rPr>
+          <w:rFonts w:cstheme="minorHAnsi"/>
+          <w:b/>
+          <w:bCs/>
+          <w:sz w:val="24"/>
+          <w:szCs w:val="24"/>
+          <w:shd w:val="clear" w:color="auto" w:fill="FFFFFF"/>
+        </w:rPr>
+        <w:t>,</w:t>
+      </w:r>
+      <w:r>
+        <w:rPr>
+          <w:rFonts w:cstheme="minorHAnsi"/>
+          <w:sz w:val="24"/>
+          <w:szCs w:val="24"/>
+        </w:rPr>
+        <w:br/>
+      </w:r>
+      <w:r>
+        <w:rPr>
+          <w:rFonts w:cstheme="minorHAnsi"/>
+          <w:sz w:val="24"/>
+          <w:szCs w:val="24"/>
+          <w:shd w:val="clear" w:color="auto" w:fill="FFFFFF"/>
+        </w:rPr>
+        <w:t>10) oldpeak = ST depression induced by exercise relative to rest</w:t>
+      </w:r>
+      <w:r>
+        <w:rPr>
+          <w:rFonts w:cstheme="minorHAnsi"/>
+          <w:sz w:val="24"/>
+          <w:szCs w:val="24"/>
+          <w:shd w:val="clear" w:color="auto" w:fill="FFFFFF"/>
+        </w:rPr>
+        <w:t xml:space="preserve"> – </w:t>
+      </w:r>
+      <w:r>
+        <w:rPr>
+          <w:rFonts w:cstheme="minorHAnsi"/>
+          <w:b/>
+          <w:bCs/>
+          <w:sz w:val="24"/>
+          <w:szCs w:val="24"/>
+          <w:shd w:val="clear" w:color="auto" w:fill="FFFFFF"/>
+        </w:rPr>
+        <w:t>ST depresija izazvana vežbanjem u odnosu na odmor,</w:t>
+      </w:r>
+      <w:r>
+        <w:rPr>
+          <w:rFonts w:cstheme="minorHAnsi"/>
+          <w:sz w:val="24"/>
+          <w:szCs w:val="24"/>
+          <w:shd w:val="clear" w:color="auto" w:fill="FFFFFF"/>
+        </w:rPr>
+        <w:br/>
+      </w:r>
+      <w:r>
+        <w:rPr>
+          <w:rFonts w:cstheme="minorHAnsi"/>
+          <w:sz w:val="24"/>
+          <w:szCs w:val="24"/>
+          <w:shd w:val="clear" w:color="auto" w:fill="FFFFFF"/>
+        </w:rPr>
+        <w:t>11)</w:t>
+      </w:r>
+      <w:r>
+        <w:rPr>
+          <w:rFonts w:cstheme="minorHAnsi"/>
+          <w:sz w:val="24"/>
+          <w:szCs w:val="24"/>
+          <w:shd w:val="clear" w:color="auto" w:fill="FFFFFF"/>
+        </w:rPr>
+        <w:t xml:space="preserve"> slope = </w:t>
+      </w:r>
+      <w:r>
+        <w:rPr>
+          <w:rFonts w:cstheme="minorHAnsi"/>
+          <w:sz w:val="24"/>
+          <w:szCs w:val="24"/>
+          <w:shd w:val="clear" w:color="auto" w:fill="FFFFFF"/>
+        </w:rPr>
+        <w:t>the slope of the peak exercise ST segment</w:t>
+      </w:r>
+      <w:r>
+        <w:rPr>
+          <w:rFonts w:cstheme="minorHAnsi"/>
+          <w:sz w:val="24"/>
+          <w:szCs w:val="24"/>
+          <w:shd w:val="clear" w:color="auto" w:fill="FFFFFF"/>
+        </w:rPr>
+        <w:t xml:space="preserve"> </w:t>
+      </w:r>
+      <w:r>
+        <w:rPr>
+          <w:rFonts w:cstheme="minorHAnsi"/>
+          <w:sz w:val="24"/>
+          <w:szCs w:val="24"/>
+        </w:rPr>
+        <w:br/>
+      </w:r>
+      <w:r>
+        <w:rPr>
+          <w:rFonts w:cstheme="minorHAnsi"/>
+          <w:sz w:val="24"/>
+          <w:szCs w:val="24"/>
+          <w:shd w:val="clear" w:color="auto" w:fill="FFFFFF"/>
+        </w:rPr>
+        <w:t xml:space="preserve">12) </w:t>
+      </w:r>
+      <w:r>
+        <w:rPr>
+          <w:rFonts w:cstheme="minorHAnsi"/>
+          <w:sz w:val="24"/>
+          <w:szCs w:val="24"/>
+          <w:shd w:val="clear" w:color="auto" w:fill="FFFFFF"/>
+        </w:rPr>
+        <w:t xml:space="preserve">ca = </w:t>
+      </w:r>
+      <w:r>
+        <w:rPr>
+          <w:rFonts w:cstheme="minorHAnsi"/>
+          <w:sz w:val="24"/>
+          <w:szCs w:val="24"/>
+          <w:shd w:val="clear" w:color="auto" w:fill="FFFFFF"/>
+        </w:rPr>
+        <w:t>number of major vessels (0-3) colored by flourosopy</w:t>
+      </w:r>
+      <w:r>
+        <w:rPr>
+          <w:rFonts w:cstheme="minorHAnsi"/>
+          <w:sz w:val="24"/>
+          <w:szCs w:val="24"/>
+        </w:rPr>
+        <w:br/>
+      </w:r>
+      <w:r>
+        <w:rPr>
+          <w:rFonts w:cstheme="minorHAnsi"/>
+          <w:sz w:val="24"/>
+          <w:szCs w:val="24"/>
+          <w:shd w:val="clear" w:color="auto" w:fill="FFFFFF"/>
+        </w:rPr>
+        <w:t xml:space="preserve">13) thal: 0 = </w:t>
+      </w:r>
+      <w:r>
+        <w:rPr>
+          <w:rFonts w:cstheme="minorHAnsi"/>
+          <w:b/>
+          <w:bCs/>
+          <w:sz w:val="24"/>
+          <w:szCs w:val="24"/>
+          <w:shd w:val="clear" w:color="auto" w:fill="FFFFFF"/>
+        </w:rPr>
+        <w:t>normalno</w:t>
+      </w:r>
+      <w:r>
+        <w:rPr>
+          <w:rFonts w:cstheme="minorHAnsi"/>
+          <w:sz w:val="24"/>
+          <w:szCs w:val="24"/>
+          <w:shd w:val="clear" w:color="auto" w:fill="FFFFFF"/>
+        </w:rPr>
+        <w:t xml:space="preserve">; 1 = </w:t>
+      </w:r>
+      <w:r>
+        <w:rPr>
+          <w:rFonts w:cstheme="minorHAnsi"/>
+          <w:b/>
+          <w:bCs/>
+          <w:sz w:val="24"/>
+          <w:szCs w:val="24"/>
+          <w:shd w:val="clear" w:color="auto" w:fill="FFFFFF"/>
+        </w:rPr>
+        <w:t>fiksni defekt</w:t>
+      </w:r>
+      <w:r>
+        <w:rPr>
+          <w:rFonts w:cstheme="minorHAnsi"/>
+          <w:sz w:val="24"/>
+          <w:szCs w:val="24"/>
+          <w:shd w:val="clear" w:color="auto" w:fill="FFFFFF"/>
+        </w:rPr>
+        <w:t xml:space="preserve">; 2 = </w:t>
+      </w:r>
+      <w:r>
+        <w:rPr>
+          <w:rFonts w:cstheme="minorHAnsi"/>
+          <w:b/>
+          <w:bCs/>
+          <w:sz w:val="24"/>
+          <w:szCs w:val="24"/>
+          <w:shd w:val="clear" w:color="auto" w:fill="FFFFFF"/>
+        </w:rPr>
+        <w:t>reverzibilni defekt</w:t>
+      </w:r>
+      <w:r>
+        <w:rPr>
+          <w:rFonts w:cstheme="minorHAnsi"/>
+          <w:sz w:val="24"/>
+          <w:szCs w:val="24"/>
+        </w:rPr>
+        <w:br/>
+      </w:r>
+      <w:r>
+        <w:rPr>
+          <w:rFonts w:cstheme="minorHAnsi"/>
+          <w:sz w:val="24"/>
+          <w:szCs w:val="24"/>
+          <w:shd w:val="clear" w:color="auto" w:fill="FFFFFF"/>
+        </w:rPr>
+        <w:t xml:space="preserve">14) target: 0= </w:t>
+      </w:r>
+      <w:r>
+        <w:rPr>
+          <w:rFonts w:cstheme="minorHAnsi"/>
+          <w:b/>
+          <w:bCs/>
+          <w:sz w:val="24"/>
+          <w:szCs w:val="24"/>
+          <w:shd w:val="clear" w:color="auto" w:fill="FFFFFF"/>
+        </w:rPr>
+        <w:t>manja šansa za srčani napad</w:t>
+      </w:r>
+      <w:r>
+        <w:rPr>
+          <w:rFonts w:cstheme="minorHAnsi"/>
+          <w:sz w:val="24"/>
+          <w:szCs w:val="24"/>
+          <w:shd w:val="clear" w:color="auto" w:fill="FFFFFF"/>
+        </w:rPr>
+        <w:t>;</w:t>
+      </w:r>
+      <w:r>
+        <w:rPr>
+          <w:rFonts w:cstheme="minorHAnsi"/>
+          <w:sz w:val="24"/>
+          <w:szCs w:val="24"/>
+          <w:shd w:val="clear" w:color="auto" w:fill="FFFFFF"/>
+        </w:rPr>
+        <w:t xml:space="preserve"> 1= </w:t>
+      </w:r>
+      <w:r>
+        <w:rPr>
+          <w:rFonts w:cstheme="minorHAnsi"/>
+          <w:b/>
+          <w:bCs/>
+          <w:sz w:val="24"/>
+          <w:szCs w:val="24"/>
+          <w:shd w:val="clear" w:color="auto" w:fill="FFFFFF"/>
+        </w:rPr>
+        <w:t>veća šansa za srčani napad</w:t>
+      </w:r>
+    </w:p>
+    <w:p>
+      <w:pPr>
+        <w:ind w:left="360"/>
+        <w:rPr>
+          <w:rFonts w:cstheme="minorHAnsi"/>
+          <w:sz w:val="24"/>
+          <w:szCs w:val="24"/>
+          <w:lang w:val="en-US"/>
+        </w:rPr>
+      </w:pPr>
+      <w:r>
+        <w:rPr>
+          <w:rFonts w:cstheme="minorHAnsi"/>
+          <w:sz w:val="24"/>
+          <w:szCs w:val="24"/>
+          <w:lang w:val="en-US"/>
+        </w:rPr>
+        <w:t>Ispod je prikaz strukture skupa podataka kao i prvog head skupa.</w:t>
+      </w:r>
+    </w:p>
+    <w:p>
+      <w:pPr>
+        <w:ind w:left="360"/>
+        <w:rPr>
+          <w:rFonts w:cstheme="minorHAnsi"/>
+          <w:sz w:val="24"/>
+          <w:szCs w:val="24"/>
+          <w:lang w:val="en-US"/>
+        </w:rPr>
+      </w:pPr>
+      <w:r>
+        <w:rPr>
+          <w:noProof/>
+        </w:rPr>
+        <w:drawing>
+          <wp:inline distT="0" distB="0" distL="0" distR="0" wp14:anchorId="06A46808" wp14:editId="1EE348A9">
+            <wp:extent cx="2719346" cy="1305286"/>
+            <wp:effectExtent l="0" t="0" r="5080" b="9525"/>
+            <wp:docPr id="2" name="Picture 2"/>
+            <wp:cNvGraphicFramePr>
+              <a:graphicFrameLocks xmlns:a="http://schemas.openxmlformats.org/drawingml/2006/main" noChangeAspect="1"/>
+            </wp:cNvGraphicFramePr>
+            <a:graphic xmlns:a="http://schemas.openxmlformats.org/drawingml/2006/main">
+              <a:graphicData uri="http://schemas.openxmlformats.org/drawingml/2006/picture">
+                <pic:pic xmlns:pic="http://schemas.openxmlformats.org/drawingml/2006/picture">
+                  <pic:nvPicPr>
+                    <pic:cNvPr id="1" name=""/>
+                    <pic:cNvPicPr/>
+                  </pic:nvPicPr>
+                  <pic:blipFill>
+                    <a:blip r:embed="rId5"/>
+                    <a:stretch>
+                      <a:fillRect/>
+                    </a:stretch>
+                  </pic:blipFill>
+                  <pic:spPr>
+                    <a:xfrm>
+                      <a:off x="0" y="0"/>
+                      <a:ext cx="2740052" cy="1315225"/>
+                    </a:xfrm>
+                    <a:prstGeom prst="rect">
+                      <a:avLst/>
+                    </a:prstGeom>
+                  </pic:spPr>
+                </pic:pic>
+              </a:graphicData>
+            </a:graphic>
+          </wp:inline>
+        </w:drawing>
+      </w:r>
+    </w:p>
+    <w:p>
+      <w:pPr>
+        <w:ind w:left="360"/>
+        <w:rPr>
+          <w:rFonts w:cstheme="minorHAnsi"/>
+          <w:sz w:val="24"/>
+          <w:szCs w:val="24"/>
+          <w:lang w:val="en-US"/>
+        </w:rPr>
+      </w:pPr>
+      <w:r>
+        <w:rPr>
+          <w:noProof/>
+        </w:rPr>
+        <w:lastRenderedPageBreak/>
+        <w:drawing>
+          <wp:inline distT="0" distB="0" distL="0" distR="0" wp14:anchorId="6BD6ED96" wp14:editId="10AB3EDD">
+            <wp:extent cx="6645910" cy="1234440"/>
+            <wp:effectExtent l="0" t="0" r="2540" b="3810"/>
+            <wp:docPr id="1" name="Picture 1"/>
+            <wp:cNvGraphicFramePr>
+              <a:graphicFrameLocks xmlns:a="http://schemas.openxmlformats.org/drawingml/2006/main" noChangeAspect="1"/>
+            </wp:cNvGraphicFramePr>
+            <a:graphic xmlns:a="http://schemas.openxmlformats.org/drawingml/2006/main">
+              <a:graphicData uri="http://schemas.openxmlformats.org/drawingml/2006/picture">
+                <pic:pic xmlns:pic="http://schemas.openxmlformats.org/drawingml/2006/picture">
+                  <pic:nvPicPr>
+                    <pic:cNvPr id="1" name=""/>
+                    <pic:cNvPicPr/>
+                  </pic:nvPicPr>
+                  <pic:blipFill>
+                    <a:blip r:embed="rId6"/>
+                    <a:stretch>
+                      <a:fillRect/>
+                    </a:stretch>
+                  </pic:blipFill>
+                  <pic:spPr>
+                    <a:xfrm>
+                      <a:off x="0" y="0"/>
+                      <a:ext cx="6645910" cy="1234440"/>
+                    </a:xfrm>
+                    <a:prstGeom prst="rect">
+                      <a:avLst/>
+                    </a:prstGeom>
+                  </pic:spPr>
+                </pic:pic>
+              </a:graphicData>
+            </a:graphic>
+          </wp:inline>
+        </w:drawing>
+      </w:r>
+    </w:p>
+    <w:p>
+      <w:pPr>
+        <w:ind w:left="360"/>
+        <w:rPr>
+          <w:rFonts w:cstheme="minorHAnsi"/>
+          <w:sz w:val="24"/>
+          <w:szCs w:val="24"/>
+          <w:lang w:val="en-US"/>
+        </w:rPr>
+      </w:pPr>
+    </w:p>
+    <w:p>
+      <w:pPr>
+        <w:ind w:left="360"/>
+        <w:rPr>
+          <w:rFonts w:cstheme="minorHAnsi"/>
+          <w:sz w:val="24"/>
+          <w:szCs w:val="24"/>
+        </w:rPr>
+      </w:pPr>
+      <w:r>
+        <w:rPr>
+          <w:rFonts w:cstheme="minorHAnsi"/>
+          <w:sz w:val="24"/>
+          <w:szCs w:val="24"/>
+          <w:lang w:val="en-US"/>
+        </w:rPr>
+        <w:t>Na osnovu predstavljenih podataka, mo</w:t>
+      </w:r>
+      <w:r>
+        <w:rPr>
+          <w:rFonts w:cstheme="minorHAnsi"/>
+          <w:sz w:val="24"/>
+          <w:szCs w:val="24"/>
+        </w:rPr>
+        <w:t>že se izvršiti predikcija ili verovatnoća za šansu dobijanja srčanog napada upotrebom stabala odlučivanja (Random Forest), Metoda nosećih vektora, Logističkom regresiju ili kako su objavljeni rezultati na internetu najbolje daje Neuronska mreža što je oko 87% tačnosti predikcije na osnovu datih podataka.</w:t>
+      </w:r>
     </w:p>
     <w:sectPr>
       <w:pgSz w:w="11906" w:h="16838"/>
-      <w:pgMar w:top="1440" w:right="1440" w:bottom="1440" w:left="1440" w:header="708" w:footer="708" w:gutter="0"/>
+      <w:pgMar w:top="720" w:right="720" w:bottom="720" w:left="720" w:header="708" w:footer="708" w:gutter="0"/>
       <w:cols w:space="708"/>
       <w:docGrid w:linePitch="360"/>
     </w:sectPr>
@@ -616,6 +1784,17 @@
       <w:contextualSpacing/>
     </w:pPr>
   </w:style>
+  <w:style w:type="character" w:styleId="Strong">
+    <w:name w:val="Strong"/>
+    <w:basedOn w:val="DefaultParagraphFont"/>
+    <w:uiPriority w:val="22"/>
+    <w:qFormat/>
+    <w:rsid w:val="00417325"/>
+    <w:rPr>
+      <w:b/>
+      <w:bCs/>
+    </w:rPr>
+  </w:style>
 </w:styles>
 </file>
 

</xml_diff>